<commit_message>
Added some content to documentation.
</commit_message>
<xml_diff>
--- a/Documentation/User Manual.docx
+++ b/Documentation/User Manual.docx
@@ -222,25 +222,15 @@
         </w:rPr>
         <w:t xml:space="preserve"> </w:t>
       </w:r>
-    </w:p>
-    <w:p>
-      <w:pPr>
-        <w:pStyle w:val="NoSpacing"/>
-        <w:rPr>
-          <w:rFonts w:ascii="Ebrima" w:hAnsi="Ebrima"/>
-          <w:sz w:val="24"/>
-        </w:rPr>
-      </w:pPr>
-      <w:r>
-        <w:rPr>
-          <w:rFonts w:ascii="Ebrima" w:hAnsi="Ebrima"/>
-          <w:sz w:val="24"/>
-        </w:rPr>
-        <w:tab/>
-        <w:t xml:space="preserve">The goal of “How to Train your Robot” was to encourage young children to become familiar with programming and all of its nuances. </w:t>
-      </w:r>
       <w:bookmarkStart w:id="0" w:name="_GoBack"/>
       <w:bookmarkEnd w:id="0"/>
+      <w:r>
+        <w:rPr>
+          <w:rFonts w:ascii="Ebrima" w:hAnsi="Ebrima"/>
+          <w:sz w:val="24"/>
+        </w:rPr>
+        <w:t xml:space="preserve"> </w:t>
+      </w:r>
     </w:p>
     <w:sectPr>
       <w:pgSz w:w="12240" w:h="15840"/>

</xml_diff>